<commit_message>
2.0 Version: Now with helper function
Added a way to programmatically change the syllabus based on an excel sheet
</commit_message>
<xml_diff>
--- a/1_Sylabus/Old_Semesters/23_Sommer_Seminarplan_Politische_Pyschologie.docx
+++ b/1_Sylabus/Old_Semesters/23_Sommer_Seminarplan_Politische_Pyschologie.docx
@@ -122,7 +122,6 @@
           <w:szCs w:val="24"/>
         </w:rPr>
       </w:pPr>
-      <w:proofErr w:type="spellStart"/>
       <w:r>
         <w:rPr>
           <w:rFonts w:ascii="Times New Roman" w:hAnsi="Times New Roman"/>
@@ -139,7 +138,6 @@
         </w:rPr>
         <w:t>aße</w:t>
       </w:r>
-      <w:proofErr w:type="spellEnd"/>
       <w:r>
         <w:rPr>
           <w:rFonts w:ascii="Times New Roman" w:hAnsi="Times New Roman"/>
@@ -2219,34 +2217,19 @@
           <w:lang w:val="en-US"/>
         </w:rPr>
       </w:pPr>
-      <w:proofErr w:type="spellStart"/>
-      <w:r>
-        <w:rPr>
-          <w:lang w:val="en-US"/>
-        </w:rPr>
-        <w:t>Sitzung</w:t>
-      </w:r>
-      <w:proofErr w:type="spellEnd"/>
-      <w:r>
-        <w:rPr>
-          <w:lang w:val="en-US"/>
-        </w:rPr>
-        <w:t xml:space="preserve"> 3</w:t>
-      </w:r>
-      <w:r>
-        <w:rPr>
-          <w:lang w:val="en-US"/>
-        </w:rPr>
-        <w:tab/>
-      </w:r>
-      <w:proofErr w:type="spellStart"/>
-      <w:r>
-        <w:rPr>
-          <w:lang w:val="en-US"/>
-        </w:rPr>
+      <w:r>
+        <w:rPr>
+          <w:lang w:val="en-US"/>
+        </w:rPr>
+        <w:t>Sitzung 3</w:t>
+      </w:r>
+      <w:r>
+        <w:rPr>
+          <w:lang w:val="en-US"/>
+        </w:rPr>
+        <w:tab/>
         <w:t>Persönlichkeit</w:t>
       </w:r>
-      <w:proofErr w:type="spellEnd"/>
       <w:r>
         <w:rPr>
           <w:lang w:val="en-US"/>
@@ -2326,23 +2309,13 @@
           <w:lang w:val="en-US"/>
         </w:rPr>
       </w:pPr>
-      <w:proofErr w:type="spellStart"/>
       <w:r>
         <w:rPr>
           <w:i/>
           <w:iCs/>
           <w:lang w:val="en-US"/>
         </w:rPr>
-        <w:t>Grundlagen</w:t>
-      </w:r>
-      <w:proofErr w:type="spellEnd"/>
-      <w:r>
-        <w:rPr>
-          <w:i/>
-          <w:iCs/>
-          <w:lang w:val="en-US"/>
-        </w:rPr>
-        <w:t xml:space="preserve"> Text </w:t>
+        <w:t xml:space="preserve">Grundlagen Text </w:t>
       </w:r>
     </w:p>
     <w:p>
@@ -2586,7 +2559,6 @@
           <w:lang w:val="en-US"/>
         </w:rPr>
       </w:pPr>
-      <w:proofErr w:type="spellStart"/>
       <w:r>
         <w:rPr>
           <w:i/>
@@ -2594,52 +2566,15 @@
           <w:lang w:val="en-US"/>
         </w:rPr>
         <w:lastRenderedPageBreak/>
-        <w:t>Anwendung</w:t>
-      </w:r>
-      <w:proofErr w:type="spellEnd"/>
+        <w:t xml:space="preserve">Anwendung – </w:t>
+      </w:r>
       <w:r>
         <w:rPr>
           <w:i/>
           <w:iCs/>
           <w:lang w:val="en-US"/>
         </w:rPr>
-        <w:t xml:space="preserve"> – </w:t>
-      </w:r>
-      <w:proofErr w:type="spellStart"/>
-      <w:r>
-        <w:rPr>
-          <w:i/>
-          <w:iCs/>
-          <w:lang w:val="en-US"/>
-        </w:rPr>
-        <w:t>Politisches</w:t>
-      </w:r>
-      <w:proofErr w:type="spellEnd"/>
-      <w:r>
-        <w:rPr>
-          <w:i/>
-          <w:iCs/>
-          <w:lang w:val="en-US"/>
-        </w:rPr>
-        <w:t xml:space="preserve"> </w:t>
-      </w:r>
-      <w:proofErr w:type="spellStart"/>
-      <w:r>
-        <w:rPr>
-          <w:i/>
-          <w:iCs/>
-          <w:lang w:val="en-US"/>
-        </w:rPr>
-        <w:t>Verhalten</w:t>
-      </w:r>
-      <w:proofErr w:type="spellEnd"/>
-      <w:r>
-        <w:rPr>
-          <w:i/>
-          <w:iCs/>
-          <w:lang w:val="en-US"/>
-        </w:rPr>
-        <w:t xml:space="preserve"> </w:t>
+        <w:t xml:space="preserve">Politisches Verhalten </w:t>
       </w:r>
     </w:p>
     <w:p>
@@ -2658,129 +2593,30 @@
           <w:color w:val="000000"/>
           <w:lang w:val="en-US"/>
         </w:rPr>
-        <w:t xml:space="preserve">Schwartz, Shalom H., Gian Vittorio </w:t>
-      </w:r>
-      <w:proofErr w:type="spellStart"/>
-      <w:r>
-        <w:rPr>
-          <w:color w:val="000000"/>
-          <w:lang w:val="en-US"/>
-        </w:rPr>
-        <w:t>Caprara</w:t>
-      </w:r>
-      <w:proofErr w:type="spellEnd"/>
-      <w:r>
-        <w:rPr>
-          <w:color w:val="000000"/>
-          <w:lang w:val="en-US"/>
-        </w:rPr>
-        <w:t xml:space="preserve">, Michele </w:t>
-      </w:r>
-      <w:proofErr w:type="spellStart"/>
-      <w:r>
-        <w:rPr>
-          <w:color w:val="000000"/>
-          <w:lang w:val="en-US"/>
-        </w:rPr>
-        <w:t>Vecchione</w:t>
-      </w:r>
-      <w:proofErr w:type="spellEnd"/>
-      <w:r>
-        <w:rPr>
-          <w:color w:val="000000"/>
-          <w:lang w:val="en-US"/>
-        </w:rPr>
-        <w:t xml:space="preserve">, Paul Bain, Gabriel Bianchi, Maria Giovanna </w:t>
-      </w:r>
-      <w:proofErr w:type="spellStart"/>
-      <w:r>
-        <w:rPr>
-          <w:color w:val="000000"/>
-          <w:lang w:val="en-US"/>
-        </w:rPr>
-        <w:t>Caprara</w:t>
-      </w:r>
-      <w:proofErr w:type="spellEnd"/>
-      <w:r>
-        <w:rPr>
-          <w:color w:val="000000"/>
-          <w:lang w:val="en-US"/>
-        </w:rPr>
-        <w:t xml:space="preserve">, Jan </w:t>
-      </w:r>
-      <w:proofErr w:type="spellStart"/>
-      <w:r>
-        <w:rPr>
-          <w:color w:val="000000"/>
-          <w:lang w:val="en-US"/>
-        </w:rPr>
-        <w:t>Cieciuch</w:t>
-      </w:r>
-      <w:proofErr w:type="spellEnd"/>
-      <w:r>
-        <w:rPr>
-          <w:color w:val="000000"/>
-          <w:lang w:val="en-US"/>
-        </w:rPr>
-        <w:t xml:space="preserve">, et al. “Basic Personal Values Underlie and Give Coherence to Political Values: A Cross National Study in 15 Countries.” </w:t>
+        <w:t xml:space="preserve">Schwartz, Shalom H., Gian Vittorio Caprara, Michele Vecchione, Paul Bain, Gabriel Bianchi, Maria Giovanna Caprara, Jan Cieciuch, et al. “Basic Personal Values Underlie and Give Coherence to Political Values: A Cross National Study in 15 Countries.” </w:t>
       </w:r>
       <w:r>
         <w:rPr>
           <w:i/>
           <w:iCs/>
           <w:color w:val="000000"/>
-        </w:rPr>
-        <w:t xml:space="preserve">Political </w:t>
-      </w:r>
-      <w:proofErr w:type="spellStart"/>
-      <w:r>
-        <w:rPr>
-          <w:i/>
-          <w:iCs/>
+          <w:lang w:val="en-US"/>
+        </w:rPr>
+        <w:t>Political Behavior</w:t>
+      </w:r>
+      <w:r>
+        <w:rPr>
           <w:color w:val="000000"/>
-        </w:rPr>
-        <w:t>Behavior</w:t>
-      </w:r>
-      <w:proofErr w:type="spellEnd"/>
-      <w:r>
-        <w:rPr>
-          <w:color w:val="000000"/>
-        </w:rPr>
-        <w:t xml:space="preserve"> 36, </w:t>
-      </w:r>
-      <w:proofErr w:type="spellStart"/>
-      <w:r>
-        <w:rPr>
-          <w:color w:val="000000"/>
-        </w:rPr>
-        <w:t>no</w:t>
-      </w:r>
-      <w:proofErr w:type="spellEnd"/>
-      <w:r>
-        <w:rPr>
-          <w:color w:val="000000"/>
-        </w:rPr>
-        <w:t>. 4 (</w:t>
-      </w:r>
-      <w:proofErr w:type="spellStart"/>
-      <w:r>
-        <w:rPr>
-          <w:color w:val="000000"/>
-        </w:rPr>
-        <w:t>December</w:t>
-      </w:r>
-      <w:proofErr w:type="spellEnd"/>
-      <w:r>
-        <w:rPr>
-          <w:color w:val="000000"/>
-        </w:rPr>
-        <w:t xml:space="preserve"> 1, 2014): 899–930.</w:t>
+          <w:lang w:val="en-US"/>
+        </w:rPr>
+        <w:t xml:space="preserve"> 36, no. 4 (December 1, 2014): 899–930.</w:t>
       </w:r>
       <w:hyperlink r:id="rId18" w:history="1">
         <w:r>
           <w:rPr>
             <w:rStyle w:val="Hyperlink"/>
             <w:color w:val="000000"/>
+            <w:lang w:val="en-US"/>
           </w:rPr>
           <w:t xml:space="preserve"> </w:t>
         </w:r>
@@ -2829,92 +2665,32 @@
           <w:iCs/>
         </w:rPr>
       </w:pPr>
-      <w:proofErr w:type="spellStart"/>
       <w:r>
         <w:rPr>
           <w:color w:val="000000"/>
         </w:rPr>
-        <w:t>Davidov</w:t>
-      </w:r>
-      <w:proofErr w:type="spellEnd"/>
+        <w:t xml:space="preserve">Davidov, Eldad, Bart Meulemann, Shalom H. Schwartz, and Peter Schmidt. </w:t>
+      </w:r>
       <w:r>
         <w:rPr>
           <w:color w:val="000000"/>
-        </w:rPr>
-        <w:t xml:space="preserve">, </w:t>
-      </w:r>
-      <w:proofErr w:type="spellStart"/>
-      <w:r>
-        <w:rPr>
-          <w:color w:val="000000"/>
-        </w:rPr>
-        <w:t>Eldad</w:t>
-      </w:r>
-      <w:proofErr w:type="spellEnd"/>
-      <w:r>
-        <w:rPr>
-          <w:color w:val="000000"/>
-        </w:rPr>
-        <w:t xml:space="preserve">, Bart </w:t>
-      </w:r>
-      <w:proofErr w:type="spellStart"/>
-      <w:r>
-        <w:rPr>
-          <w:color w:val="000000"/>
-        </w:rPr>
-        <w:t>Meulemann</w:t>
-      </w:r>
-      <w:proofErr w:type="spellEnd"/>
-      <w:r>
-        <w:rPr>
-          <w:color w:val="000000"/>
-        </w:rPr>
-        <w:t xml:space="preserve">, Shalom H. Schwartz, and Peter Schmidt. </w:t>
-      </w:r>
-      <w:r>
-        <w:rPr>
-          <w:color w:val="000000"/>
           <w:lang w:val="en-US"/>
         </w:rPr>
         <w:t xml:space="preserve">“Individual Values, Cultural Embeddedness, and Anti-Immigration Sentiments: Explaining Differences in the Effect of Values on Attitudes toward Immigration across Europe.” </w:t>
       </w:r>
-      <w:proofErr w:type="spellStart"/>
       <w:r>
         <w:rPr>
           <w:i/>
           <w:iCs/>
           <w:color w:val="000000"/>
         </w:rPr>
-        <w:t>KZfSS</w:t>
-      </w:r>
-      <w:proofErr w:type="spellEnd"/>
-      <w:r>
-        <w:rPr>
-          <w:i/>
-          <w:iCs/>
+        <w:t>KZfSS Kölner Zeitschrift Für Soziologie Und Sozialpsychologie</w:t>
+      </w:r>
+      <w:r>
+        <w:rPr>
           <w:color w:val="000000"/>
         </w:rPr>
-        <w:t xml:space="preserve"> Kölner Zeitschrift Für Soziologie Und Sozialpsychologie</w:t>
-      </w:r>
-      <w:r>
-        <w:rPr>
-          <w:color w:val="000000"/>
-        </w:rPr>
-        <w:t xml:space="preserve"> 66, </w:t>
-      </w:r>
-      <w:proofErr w:type="spellStart"/>
-      <w:r>
-        <w:rPr>
-          <w:color w:val="000000"/>
-        </w:rPr>
-        <w:t>no</w:t>
-      </w:r>
-      <w:proofErr w:type="spellEnd"/>
-      <w:r>
-        <w:rPr>
-          <w:color w:val="000000"/>
-        </w:rPr>
-        <w:t>. 1 (September 1, 2014): 263–85.</w:t>
+        <w:t xml:space="preserve"> 66, no. 1 (September 1, 2014): 263–85.</w:t>
       </w:r>
       <w:hyperlink r:id="rId19" w:history="1">
         <w:r>
@@ -2952,34 +2728,24 @@
           <w:lang w:val="en-US"/>
         </w:rPr>
       </w:pPr>
-      <w:proofErr w:type="spellStart"/>
-      <w:r>
-        <w:rPr>
-          <w:lang w:val="en-US"/>
-        </w:rPr>
-        <w:t>Sitzung</w:t>
-      </w:r>
-      <w:proofErr w:type="spellEnd"/>
-      <w:r>
-        <w:rPr>
-          <w:lang w:val="en-US"/>
-        </w:rPr>
-        <w:t xml:space="preserve"> 5</w:t>
-      </w:r>
-      <w:r>
-        <w:rPr>
-          <w:lang w:val="en-US"/>
-        </w:rPr>
-        <w:tab/>
-      </w:r>
-      <w:proofErr w:type="spellStart"/>
+      <w:r>
+        <w:rPr>
+          <w:lang w:val="en-US"/>
+        </w:rPr>
+        <w:t>Sitzung 5</w:t>
+      </w:r>
+      <w:r>
+        <w:rPr>
+          <w:lang w:val="en-US"/>
+        </w:rPr>
+        <w:tab/>
+      </w:r>
       <w:r>
         <w:rPr>
           <w:lang w:val="en-US"/>
         </w:rPr>
         <w:t>Ideologie</w:t>
       </w:r>
-      <w:proofErr w:type="spellEnd"/>
       <w:r>
         <w:rPr>
           <w:lang w:val="en-US"/>
@@ -3065,23 +2831,13 @@
           <w:lang w:val="en-US"/>
         </w:rPr>
       </w:pPr>
-      <w:proofErr w:type="spellStart"/>
       <w:r>
         <w:rPr>
           <w:i/>
           <w:iCs/>
           <w:lang w:val="en-US"/>
         </w:rPr>
-        <w:t>Grundlagen</w:t>
-      </w:r>
-      <w:proofErr w:type="spellEnd"/>
-      <w:r>
-        <w:rPr>
-          <w:i/>
-          <w:iCs/>
-          <w:lang w:val="en-US"/>
-        </w:rPr>
-        <w:t xml:space="preserve"> Text </w:t>
+        <w:t xml:space="preserve">Grundlagen Text </w:t>
       </w:r>
     </w:p>
     <w:p>
@@ -3096,21 +2852,12 @@
           <w:lang w:val="en-US"/>
         </w:rPr>
       </w:pPr>
-      <w:proofErr w:type="spellStart"/>
       <w:r>
         <w:rPr>
           <w:color w:val="000000"/>
           <w:lang w:val="en-US"/>
         </w:rPr>
-        <w:t>Jost</w:t>
-      </w:r>
-      <w:proofErr w:type="spellEnd"/>
-      <w:r>
-        <w:rPr>
-          <w:color w:val="000000"/>
-          <w:lang w:val="en-US"/>
-        </w:rPr>
-        <w:t xml:space="preserve">, John T., Christopher M. Federico, and Jaime L. Napier. “Political Ideology: Its Structure, Functions, and Elective Affinities.” </w:t>
+        <w:t xml:space="preserve">Jost, John T., Christopher M. Federico, and Jaime L. Napier. “Political Ideology: Its Structure, Functions, and Elective Affinities.” </w:t>
       </w:r>
       <w:r>
         <w:rPr>
@@ -3196,53 +2943,12 @@
           <w:color w:val="000000"/>
         </w:rPr>
       </w:pPr>
-      <w:proofErr w:type="spellStart"/>
       <w:r>
         <w:rPr>
           <w:color w:val="000000"/>
           <w:lang w:val="de-DE"/>
         </w:rPr>
-        <w:t>Caprara</w:t>
-      </w:r>
-      <w:proofErr w:type="spellEnd"/>
-      <w:r>
-        <w:rPr>
-          <w:color w:val="000000"/>
-          <w:lang w:val="de-DE"/>
-        </w:rPr>
-        <w:t xml:space="preserve">, Gian Vittorio, Michele </w:t>
-      </w:r>
-      <w:proofErr w:type="spellStart"/>
-      <w:r>
-        <w:rPr>
-          <w:color w:val="000000"/>
-          <w:lang w:val="de-DE"/>
-        </w:rPr>
-        <w:t>Vecchione</w:t>
-      </w:r>
-      <w:proofErr w:type="spellEnd"/>
-      <w:r>
-        <w:rPr>
-          <w:color w:val="000000"/>
-          <w:lang w:val="de-DE"/>
-        </w:rPr>
-        <w:t xml:space="preserve">, and </w:t>
-      </w:r>
-      <w:proofErr w:type="spellStart"/>
-      <w:r>
-        <w:rPr>
-          <w:color w:val="000000"/>
-          <w:lang w:val="de-DE"/>
-        </w:rPr>
-        <w:t>Shalom</w:t>
-      </w:r>
-      <w:proofErr w:type="spellEnd"/>
-      <w:r>
-        <w:rPr>
-          <w:color w:val="000000"/>
-          <w:lang w:val="de-DE"/>
-        </w:rPr>
-        <w:t xml:space="preserve"> H. Schwartz. </w:t>
+        <w:t xml:space="preserve">Caprara, Gian Vittorio, Michele Vecchione, and Shalom H. Schwartz. </w:t>
       </w:r>
       <w:r>
         <w:rPr>
@@ -3317,13 +3023,8 @@
         <w:spacing w:before="100" w:beforeAutospacing="1" w:after="100" w:afterAutospacing="1"/>
         <w:ind w:left="706" w:hanging="706"/>
       </w:pPr>
-      <w:proofErr w:type="spellStart"/>
-      <w:r>
-        <w:t>Duckitt</w:t>
-      </w:r>
-      <w:proofErr w:type="spellEnd"/>
-      <w:r>
-        <w:t xml:space="preserve">, John, and Chris G. Sibley. </w:t>
+      <w:r>
+        <w:t xml:space="preserve">Duckitt, John, and Chris G. Sibley. </w:t>
       </w:r>
       <w:r>
         <w:rPr>
@@ -3332,23 +3033,7 @@
         <w:t xml:space="preserve">“Personality, Ideology, Prejudice, and Politics: A Dual-Process Motivational Model.” </w:t>
       </w:r>
       <w:r>
-        <w:t xml:space="preserve">Journal of </w:t>
-      </w:r>
-      <w:proofErr w:type="spellStart"/>
-      <w:r>
-        <w:t>Personality</w:t>
-      </w:r>
-      <w:proofErr w:type="spellEnd"/>
-      <w:r>
-        <w:t xml:space="preserve"> 78, </w:t>
-      </w:r>
-      <w:proofErr w:type="spellStart"/>
-      <w:r>
-        <w:t>no</w:t>
-      </w:r>
-      <w:proofErr w:type="spellEnd"/>
-      <w:r>
-        <w:t>. 6 (2010): 1861–94. https://doi.org/10.1111/j.1467-6494.2010.00672.x.</w:t>
+        <w:t>Journal of Personality 78, no. 6 (2010): 1861–94. https://doi.org/10.1111/j.1467-6494.2010.00672.x.</w:t>
       </w:r>
     </w:p>
     <w:p>
@@ -3441,21 +3126,7 @@
         <w:rPr>
           <w:lang w:val="en-US"/>
         </w:rPr>
-        <w:t xml:space="preserve">the </w:t>
-      </w:r>
-      <w:proofErr w:type="spellStart"/>
-      <w:r>
-        <w:rPr>
-          <w:lang w:val="en-US"/>
-        </w:rPr>
-        <w:t>Tidyverse</w:t>
-      </w:r>
-      <w:proofErr w:type="spellEnd"/>
-      <w:r>
-        <w:rPr>
-          <w:lang w:val="en-US"/>
-        </w:rPr>
-        <w:t xml:space="preserve"> - </w:t>
+        <w:t xml:space="preserve">the Tidyverse - </w:t>
       </w:r>
       <w:hyperlink r:id="rId22" w:history="1">
         <w:r>
@@ -3500,11 +3171,9 @@
       <w:r>
         <w:t xml:space="preserve">ESS und </w:t>
       </w:r>
-      <w:proofErr w:type="spellStart"/>
-      <w:r>
-        <w:t>Visualsierungen</w:t>
-      </w:r>
-      <w:proofErr w:type="spellEnd"/>
+      <w:r>
+        <w:t>Visualisierungen</w:t>
+      </w:r>
       <w:r>
         <w:t xml:space="preserve">  </w:t>
       </w:r>
@@ -3642,21 +3311,8 @@
         <w:rPr>
           <w:lang w:val="en-US"/>
         </w:rPr>
-        <w:t xml:space="preserve">Brown, Rupert. “The Social Identity Approach: Appraising the </w:t>
-      </w:r>
-      <w:proofErr w:type="spellStart"/>
-      <w:r>
-        <w:rPr>
-          <w:lang w:val="en-US"/>
-        </w:rPr>
-        <w:t>Tajfellian</w:t>
-      </w:r>
-      <w:proofErr w:type="spellEnd"/>
-      <w:r>
-        <w:rPr>
-          <w:lang w:val="en-US"/>
-        </w:rPr>
-        <w:t xml:space="preserve"> Legacy.” </w:t>
+        <w:lastRenderedPageBreak/>
+        <w:t xml:space="preserve">Brown, Rupert. “The Social Identity Approach: Appraising the Tajfellian Legacy.” </w:t>
       </w:r>
       <w:r>
         <w:rPr>
@@ -3680,7 +3336,6 @@
           <w:iCs/>
           <w:lang w:val="en-US"/>
         </w:rPr>
-        <w:lastRenderedPageBreak/>
         <w:t>Journal of Social Psychology</w:t>
       </w:r>
       <w:r>
@@ -3782,21 +3437,12 @@
           <w:color w:val="000000"/>
         </w:rPr>
       </w:pPr>
-      <w:proofErr w:type="spellStart"/>
       <w:r>
         <w:rPr>
           <w:color w:val="000000"/>
           <w:lang w:val="de-DE"/>
         </w:rPr>
-        <w:t>Różycka</w:t>
-      </w:r>
-      <w:proofErr w:type="spellEnd"/>
-      <w:r>
-        <w:rPr>
-          <w:color w:val="000000"/>
-          <w:lang w:val="de-DE"/>
-        </w:rPr>
-        <w:t xml:space="preserve">-Tran, J. (2017). </w:t>
+        <w:t xml:space="preserve">Różycka-Tran, J. (2017). </w:t>
       </w:r>
       <w:r>
         <w:rPr>
@@ -3917,23 +3563,7 @@
           <w:color w:val="000000"/>
           <w:lang w:val="en-US"/>
         </w:rPr>
-        <w:t xml:space="preserve">Lau, Richard R./ </w:t>
-      </w:r>
-      <w:proofErr w:type="spellStart"/>
-      <w:r>
-        <w:rPr>
-          <w:color w:val="000000"/>
-          <w:lang w:val="en-US"/>
-        </w:rPr>
-        <w:t>Redlawsk</w:t>
-      </w:r>
-      <w:proofErr w:type="spellEnd"/>
-      <w:r>
-        <w:rPr>
-          <w:color w:val="000000"/>
-          <w:lang w:val="en-US"/>
-        </w:rPr>
-        <w:t xml:space="preserve">, David P. (2001): Advantages and Disadvantages of Cognitive Heuristics in Political Decision Making. </w:t>
+        <w:t xml:space="preserve">Lau, Richard R./ Redlawsk, David P. (2001): Advantages and Disadvantages of Cognitive Heuristics in Political Decision Making. </w:t>
       </w:r>
       <w:r>
         <w:rPr>
@@ -3955,89 +3585,35 @@
           <w:lang w:val="en-US"/>
         </w:rPr>
       </w:pPr>
-      <w:proofErr w:type="spellStart"/>
       <w:r>
         <w:rPr>
           <w:i/>
           <w:iCs/>
           <w:lang w:val="en-US"/>
         </w:rPr>
-        <w:t>Anwendung</w:t>
-      </w:r>
-      <w:proofErr w:type="spellEnd"/>
+        <w:t xml:space="preserve">Anwendung – </w:t>
+      </w:r>
       <w:r>
         <w:rPr>
           <w:i/>
           <w:iCs/>
           <w:lang w:val="en-US"/>
         </w:rPr>
-        <w:t xml:space="preserve"> – </w:t>
-      </w:r>
-      <w:proofErr w:type="spellStart"/>
-      <w:r>
-        <w:rPr>
-          <w:i/>
-          <w:iCs/>
-          <w:lang w:val="en-US"/>
-        </w:rPr>
-        <w:t>Politisches</w:t>
-      </w:r>
-      <w:proofErr w:type="spellEnd"/>
-      <w:r>
-        <w:rPr>
-          <w:i/>
-          <w:iCs/>
-          <w:lang w:val="en-US"/>
-        </w:rPr>
-        <w:t xml:space="preserve"> </w:t>
-      </w:r>
-      <w:proofErr w:type="spellStart"/>
-      <w:r>
-        <w:rPr>
-          <w:i/>
-          <w:iCs/>
-          <w:lang w:val="en-US"/>
-        </w:rPr>
-        <w:t>Verhalten</w:t>
-      </w:r>
-      <w:proofErr w:type="spellEnd"/>
-      <w:r>
-        <w:rPr>
-          <w:i/>
-          <w:iCs/>
-          <w:lang w:val="en-US"/>
-        </w:rPr>
-        <w:t xml:space="preserve"> </w:t>
+        <w:t xml:space="preserve">Politisches Verhalten </w:t>
       </w:r>
     </w:p>
     <w:p>
       <w:pPr>
         <w:ind w:left="480" w:hanging="480"/>
       </w:pPr>
-      <w:proofErr w:type="spellStart"/>
-      <w:r>
-        <w:rPr>
-          <w:lang w:val="en-US"/>
-        </w:rPr>
-        <w:t>Redlawsk</w:t>
-      </w:r>
-      <w:proofErr w:type="spellEnd"/>
-      <w:r>
-        <w:rPr>
-          <w:lang w:val="en-US"/>
-        </w:rPr>
-        <w:t xml:space="preserve">, David P. (2004): What Voters Do. Information Search During Election Campaigns. </w:t>
-      </w:r>
-      <w:r>
-        <w:t xml:space="preserve">In: Political </w:t>
-      </w:r>
-      <w:proofErr w:type="spellStart"/>
-      <w:r>
-        <w:t>Psychology</w:t>
-      </w:r>
-      <w:proofErr w:type="spellEnd"/>
-      <w:r>
-        <w:t xml:space="preserve"> 25(4): pp. 595-610.</w:t>
+      <w:r>
+        <w:rPr>
+          <w:lang w:val="en-US"/>
+        </w:rPr>
+        <w:t xml:space="preserve">Redlawsk, David P. (2004): What Voters Do. Information Search During Election Campaigns. </w:t>
+      </w:r>
+      <w:r>
+        <w:t>In: Political Psychology 25(4): pp. 595-610.</w:t>
       </w:r>
     </w:p>
     <w:p>
@@ -4139,40 +3715,25 @@
         </w:rPr>
         <w:t xml:space="preserve"> </w:t>
       </w:r>
-      <w:proofErr w:type="spellStart"/>
       <w:r>
         <w:rPr>
           <w:lang w:val="en-GB"/>
         </w:rPr>
-        <w:t>Sitzung</w:t>
-      </w:r>
-      <w:proofErr w:type="spellEnd"/>
+        <w:t xml:space="preserve">Sitzung </w:t>
+      </w:r>
       <w:r>
         <w:rPr>
           <w:lang w:val="en-GB"/>
         </w:rPr>
-        <w:t xml:space="preserve"> </w:t>
+        <w:t>9</w:t>
       </w:r>
       <w:r>
         <w:rPr>
           <w:lang w:val="en-GB"/>
         </w:rPr>
-        <w:t>9</w:t>
-      </w:r>
-      <w:r>
-        <w:rPr>
-          <w:lang w:val="en-GB"/>
-        </w:rPr>
-        <w:tab/>
-      </w:r>
-      <w:proofErr w:type="spellStart"/>
-      <w:r>
-        <w:rPr>
-          <w:lang w:val="en-GB"/>
-        </w:rPr>
+        <w:tab/>
         <w:t>Emotionen</w:t>
       </w:r>
-      <w:proofErr w:type="spellEnd"/>
       <w:r>
         <w:rPr>
           <w:lang w:val="en-GB"/>
@@ -4248,23 +3809,13 @@
           <w:lang w:val="en-GB"/>
         </w:rPr>
       </w:pPr>
-      <w:proofErr w:type="spellStart"/>
       <w:r>
         <w:rPr>
           <w:i/>
           <w:iCs/>
           <w:lang w:val="en-GB"/>
         </w:rPr>
-        <w:t>Grundlagen</w:t>
-      </w:r>
-      <w:proofErr w:type="spellEnd"/>
-      <w:r>
-        <w:rPr>
-          <w:i/>
-          <w:iCs/>
-          <w:lang w:val="en-GB"/>
-        </w:rPr>
-        <w:t xml:space="preserve"> Text </w:t>
+        <w:t xml:space="preserve">Grundlagen Text </w:t>
       </w:r>
     </w:p>
     <w:p>
@@ -4331,59 +3882,21 @@
           <w:lang w:val="en-GB"/>
         </w:rPr>
       </w:pPr>
-      <w:proofErr w:type="spellStart"/>
       <w:r>
         <w:rPr>
           <w:i/>
           <w:iCs/>
           <w:lang w:val="en-GB"/>
         </w:rPr>
-        <w:t>Anwendung</w:t>
-      </w:r>
-      <w:proofErr w:type="spellEnd"/>
+        <w:t xml:space="preserve">Anwendung – </w:t>
+      </w:r>
       <w:r>
         <w:rPr>
           <w:i/>
           <w:iCs/>
           <w:lang w:val="en-GB"/>
         </w:rPr>
-        <w:t xml:space="preserve"> – </w:t>
-      </w:r>
-      <w:proofErr w:type="spellStart"/>
-      <w:r>
-        <w:rPr>
-          <w:i/>
-          <w:iCs/>
-          <w:lang w:val="en-GB"/>
-        </w:rPr>
-        <w:t>Politisches</w:t>
-      </w:r>
-      <w:proofErr w:type="spellEnd"/>
-      <w:r>
-        <w:rPr>
-          <w:i/>
-          <w:iCs/>
-          <w:lang w:val="en-GB"/>
-        </w:rPr>
-        <w:t xml:space="preserve"> </w:t>
-      </w:r>
-      <w:proofErr w:type="spellStart"/>
-      <w:r>
-        <w:rPr>
-          <w:i/>
-          <w:iCs/>
-          <w:lang w:val="en-GB"/>
-        </w:rPr>
-        <w:t>Verhalten</w:t>
-      </w:r>
-      <w:proofErr w:type="spellEnd"/>
-      <w:r>
-        <w:rPr>
-          <w:i/>
-          <w:iCs/>
-          <w:lang w:val="en-GB"/>
-        </w:rPr>
-        <w:t xml:space="preserve"> </w:t>
+        <w:t xml:space="preserve">Politisches Verhalten </w:t>
       </w:r>
     </w:p>
     <w:p>
@@ -4476,32 +3989,10 @@
         <w:rPr>
           <w:lang w:val="en-US"/>
         </w:rPr>
-        <w:t xml:space="preserve">Small, Deborah A.; Lerner, Jennifer S.; </w:t>
-      </w:r>
-      <w:proofErr w:type="spellStart"/>
-      <w:r>
-        <w:rPr>
-          <w:lang w:val="en-US"/>
-        </w:rPr>
-        <w:t>Fischhoff</w:t>
-      </w:r>
-      <w:proofErr w:type="spellEnd"/>
-      <w:r>
-        <w:rPr>
-          <w:lang w:val="en-US"/>
-        </w:rPr>
-        <w:t xml:space="preserve">, Baruch (2006): Emotion Priming and Attributions for Terrorism: Americans' Reactions in a National Field Experiment. </w:t>
-      </w:r>
-      <w:r>
-        <w:t xml:space="preserve">In: Political </w:t>
-      </w:r>
-      <w:proofErr w:type="spellStart"/>
-      <w:r>
-        <w:t>Psychology</w:t>
-      </w:r>
-      <w:proofErr w:type="spellEnd"/>
-      <w:r>
-        <w:t xml:space="preserve"> 27 (2), S. 289–298.</w:t>
+        <w:t xml:space="preserve">Small, Deborah A.; Lerner, Jennifer S.; Fischhoff, Baruch (2006): Emotion Priming and Attributions for Terrorism: Americans' Reactions in a National Field Experiment. </w:t>
+      </w:r>
+      <w:r>
+        <w:t>In: Political Psychology 27 (2), S. 289–298.</w:t>
       </w:r>
     </w:p>
     <w:p>
@@ -4649,14 +4140,7 @@
           <w:b/>
           <w:bCs/>
         </w:rPr>
-        <w:t xml:space="preserve">Gemeinsame Übung </w:t>
-      </w:r>
-      <w:r>
-        <w:rPr>
-          <w:b/>
-          <w:bCs/>
-        </w:rPr>
-        <w:t>+Daten</w:t>
+        <w:t>Gemeinsame Übung +Daten</w:t>
       </w:r>
       <w:r>
         <w:rPr>

</xml_diff>